<commit_message>
Update Annexe 3 Canevas Dossier de projet.docx
</commit_message>
<xml_diff>
--- a/Docs/Annexe 3 Canevas Dossier de projet.docx
+++ b/Docs/Annexe 3 Canevas Dossier de projet.docx
@@ -2679,16 +2679,16 @@
     </w:p>
     <w:p/>
     <w:p>
+      <w:pPr>
+        <w:pStyle w:val="Titre3"/>
+      </w:pPr>
       <w:r>
         <w:t>MCD</w:t>
       </w:r>
     </w:p>
     <w:bookmarkEnd w:id="5"/>
     <w:p/>
-    <w:p>
-      <w:bookmarkStart w:id="6" w:name="_GoBack"/>
-      <w:bookmarkEnd w:id="6"/>
-    </w:p>
+    <w:p/>
     <w:p>
       <w:pPr>
         <w:pStyle w:val="Retraitnormal1"/>
@@ -2704,6 +2704,67 @@
           <w:lang w:eastAsia="fr-FR"/>
         </w:rPr>
       </w:pPr>
+      <w:r>
+        <w:rPr>
+          <w:noProof/>
+          <w:lang w:val="fr-CH"/>
+        </w:rPr>
+        <w:drawing>
+          <wp:anchor distT="0" distB="0" distL="114300" distR="114300" simplePos="0" relativeHeight="251658240" behindDoc="0" locked="0" layoutInCell="1" allowOverlap="1" wp14:anchorId="7AD92490" wp14:editId="0B43EAF1">
+            <wp:simplePos x="0" y="0"/>
+            <wp:positionH relativeFrom="margin">
+              <wp:align>center</wp:align>
+            </wp:positionH>
+            <wp:positionV relativeFrom="paragraph">
+              <wp:posOffset>203200</wp:posOffset>
+            </wp:positionV>
+            <wp:extent cx="4921250" cy="5334000"/>
+            <wp:effectExtent l="0" t="0" r="0" b="0"/>
+            <wp:wrapTopAndBottom/>
+            <wp:docPr id="1" name="Image 1"/>
+            <wp:cNvGraphicFramePr>
+              <a:graphicFrameLocks xmlns:a="http://schemas.openxmlformats.org/drawingml/2006/main" noChangeAspect="1"/>
+            </wp:cNvGraphicFramePr>
+            <a:graphic xmlns:a="http://schemas.openxmlformats.org/drawingml/2006/main">
+              <a:graphicData uri="http://schemas.openxmlformats.org/drawingml/2006/picture">
+                <pic:pic xmlns:pic="http://schemas.openxmlformats.org/drawingml/2006/picture">
+                  <pic:nvPicPr>
+                    <pic:cNvPr id="1" name="MCD.drawio.png"/>
+                    <pic:cNvPicPr/>
+                  </pic:nvPicPr>
+                  <pic:blipFill>
+                    <a:blip r:embed="rId8">
+                      <a:extLst>
+                        <a:ext uri="{28A0092B-C50C-407E-A947-70E740481C1C}">
+                          <a14:useLocalDpi xmlns:a14="http://schemas.microsoft.com/office/drawing/2010/main" val="0"/>
+                        </a:ext>
+                      </a:extLst>
+                    </a:blip>
+                    <a:stretch>
+                      <a:fillRect/>
+                    </a:stretch>
+                  </pic:blipFill>
+                  <pic:spPr>
+                    <a:xfrm>
+                      <a:off x="0" y="0"/>
+                      <a:ext cx="4921250" cy="5334000"/>
+                    </a:xfrm>
+                    <a:prstGeom prst="rect">
+                      <a:avLst/>
+                    </a:prstGeom>
+                  </pic:spPr>
+                </pic:pic>
+              </a:graphicData>
+            </a:graphic>
+            <wp14:sizeRelH relativeFrom="margin">
+              <wp14:pctWidth>0</wp14:pctWidth>
+            </wp14:sizeRelH>
+            <wp14:sizeRelV relativeFrom="margin">
+              <wp14:pctHeight>0</wp14:pctHeight>
+            </wp14:sizeRelV>
+          </wp:anchor>
+        </w:drawing>
+      </w:r>
     </w:p>
     <w:p>
       <w:pPr>
@@ -2758,39 +2819,6 @@
           <w:lang w:eastAsia="fr-FR"/>
         </w:rPr>
       </w:pPr>
-      <w:r>
-        <w:rPr>
-          <w:rFonts w:ascii="Arial" w:hAnsi="Arial"/>
-          <w:i/>
-          <w:iCs/>
-          <w:sz w:val="24"/>
-          <w:szCs w:val="14"/>
-          <w:lang w:eastAsia="fr-FR"/>
-        </w:rPr>
-        <w:t>Le concept</w:t>
-      </w:r>
-      <w:r>
-        <w:rPr>
-          <w:rFonts w:ascii="Arial" w:hAnsi="Arial"/>
-          <w:i/>
-          <w:iCs/>
-          <w:sz w:val="24"/>
-          <w:szCs w:val="14"/>
-          <w:lang w:eastAsia="fr-FR"/>
-        </w:rPr>
-        <w:t xml:space="preserve"> complet avec toutes ses </w:t>
-      </w:r>
-      <w:r>
-        <w:rPr>
-          <w:rFonts w:ascii="Arial" w:hAnsi="Arial"/>
-          <w:i/>
-          <w:iCs/>
-          <w:sz w:val="24"/>
-          <w:szCs w:val="14"/>
-          <w:lang w:eastAsia="fr-FR"/>
-        </w:rPr>
-        <w:t>annexes :</w:t>
-      </w:r>
     </w:p>
     <w:p>
       <w:pPr>
@@ -2827,6 +2855,726 @@
           <w:lang w:eastAsia="fr-FR"/>
         </w:rPr>
       </w:pPr>
+    </w:p>
+    <w:p>
+      <w:pPr>
+        <w:pStyle w:val="Titre3"/>
+      </w:pPr>
+      <w:r>
+        <w:lastRenderedPageBreak/>
+        <w:t>MLD</w:t>
+      </w:r>
+    </w:p>
+    <w:p>
+      <w:pPr>
+        <w:pStyle w:val="Retraitnormal1"/>
+        <w:numPr>
+          <w:ilvl w:val="0"/>
+          <w:numId w:val="0"/>
+        </w:numPr>
+        <w:ind w:left="360"/>
+        <w:rPr>
+          <w:rFonts w:ascii="Arial" w:hAnsi="Arial"/>
+          <w:iCs/>
+          <w:sz w:val="24"/>
+          <w:szCs w:val="14"/>
+          <w:lang w:eastAsia="fr-FR"/>
+        </w:rPr>
+      </w:pPr>
+    </w:p>
+    <w:p>
+      <w:pPr>
+        <w:pStyle w:val="Retraitnormal1"/>
+        <w:numPr>
+          <w:ilvl w:val="0"/>
+          <w:numId w:val="0"/>
+        </w:numPr>
+        <w:ind w:left="360"/>
+        <w:rPr>
+          <w:rFonts w:ascii="Arial" w:hAnsi="Arial"/>
+          <w:iCs/>
+          <w:sz w:val="24"/>
+          <w:szCs w:val="14"/>
+          <w:lang w:eastAsia="fr-FR"/>
+        </w:rPr>
+      </w:pPr>
+      <w:r>
+        <w:rPr>
+          <w:rFonts w:ascii="Arial" w:hAnsi="Arial"/>
+          <w:iCs/>
+          <w:noProof/>
+          <w:sz w:val="24"/>
+          <w:szCs w:val="14"/>
+          <w:lang w:val="fr-CH"/>
+        </w:rPr>
+        <w:drawing>
+          <wp:inline distT="0" distB="0" distL="0" distR="0" wp14:anchorId="30FDA0A0" wp14:editId="3964BABF">
+            <wp:extent cx="5759450" cy="5381625"/>
+            <wp:effectExtent l="0" t="0" r="0" b="9525"/>
+            <wp:docPr id="6" name="Image 6"/>
+            <wp:cNvGraphicFramePr>
+              <a:graphicFrameLocks xmlns:a="http://schemas.openxmlformats.org/drawingml/2006/main" noChangeAspect="1"/>
+            </wp:cNvGraphicFramePr>
+            <a:graphic xmlns:a="http://schemas.openxmlformats.org/drawingml/2006/main">
+              <a:graphicData uri="http://schemas.openxmlformats.org/drawingml/2006/picture">
+                <pic:pic xmlns:pic="http://schemas.openxmlformats.org/drawingml/2006/picture">
+                  <pic:nvPicPr>
+                    <pic:cNvPr id="6" name="MLD.png"/>
+                    <pic:cNvPicPr/>
+                  </pic:nvPicPr>
+                  <pic:blipFill>
+                    <a:blip r:embed="rId9">
+                      <a:extLst>
+                        <a:ext uri="{28A0092B-C50C-407E-A947-70E740481C1C}">
+                          <a14:useLocalDpi xmlns:a14="http://schemas.microsoft.com/office/drawing/2010/main" val="0"/>
+                        </a:ext>
+                      </a:extLst>
+                    </a:blip>
+                    <a:stretch>
+                      <a:fillRect/>
+                    </a:stretch>
+                  </pic:blipFill>
+                  <pic:spPr>
+                    <a:xfrm>
+                      <a:off x="0" y="0"/>
+                      <a:ext cx="5759450" cy="5381625"/>
+                    </a:xfrm>
+                    <a:prstGeom prst="rect">
+                      <a:avLst/>
+                    </a:prstGeom>
+                  </pic:spPr>
+                </pic:pic>
+              </a:graphicData>
+            </a:graphic>
+          </wp:inline>
+        </w:drawing>
+      </w:r>
+    </w:p>
+    <w:p>
+      <w:pPr>
+        <w:pStyle w:val="Retraitnormal1"/>
+        <w:numPr>
+          <w:ilvl w:val="0"/>
+          <w:numId w:val="0"/>
+        </w:numPr>
+        <w:ind w:left="360"/>
+        <w:rPr>
+          <w:rFonts w:ascii="Arial" w:hAnsi="Arial"/>
+          <w:iCs/>
+          <w:sz w:val="24"/>
+          <w:szCs w:val="14"/>
+          <w:lang w:eastAsia="fr-FR"/>
+        </w:rPr>
+      </w:pPr>
+    </w:p>
+    <w:p>
+      <w:pPr>
+        <w:pStyle w:val="Retraitnormal1"/>
+        <w:numPr>
+          <w:ilvl w:val="0"/>
+          <w:numId w:val="0"/>
+        </w:numPr>
+        <w:ind w:left="360"/>
+        <w:rPr>
+          <w:rFonts w:ascii="Arial" w:hAnsi="Arial"/>
+          <w:iCs/>
+          <w:sz w:val="24"/>
+          <w:szCs w:val="14"/>
+          <w:lang w:eastAsia="fr-FR"/>
+        </w:rPr>
+      </w:pPr>
+    </w:p>
+    <w:p>
+      <w:pPr>
+        <w:pStyle w:val="Retraitnormal1"/>
+        <w:numPr>
+          <w:ilvl w:val="0"/>
+          <w:numId w:val="0"/>
+        </w:numPr>
+        <w:ind w:left="360"/>
+        <w:rPr>
+          <w:rFonts w:ascii="Arial" w:hAnsi="Arial"/>
+          <w:iCs/>
+          <w:sz w:val="24"/>
+          <w:szCs w:val="14"/>
+          <w:lang w:eastAsia="fr-FR"/>
+        </w:rPr>
+      </w:pPr>
+    </w:p>
+    <w:p>
+      <w:pPr>
+        <w:pStyle w:val="Retraitnormal1"/>
+        <w:numPr>
+          <w:ilvl w:val="0"/>
+          <w:numId w:val="0"/>
+        </w:numPr>
+        <w:ind w:left="360"/>
+        <w:rPr>
+          <w:rFonts w:ascii="Arial" w:hAnsi="Arial"/>
+          <w:iCs/>
+          <w:sz w:val="24"/>
+          <w:szCs w:val="14"/>
+          <w:lang w:eastAsia="fr-FR"/>
+        </w:rPr>
+      </w:pPr>
+    </w:p>
+    <w:p>
+      <w:pPr>
+        <w:pStyle w:val="Retraitnormal1"/>
+        <w:numPr>
+          <w:ilvl w:val="0"/>
+          <w:numId w:val="0"/>
+        </w:numPr>
+        <w:ind w:left="360"/>
+        <w:rPr>
+          <w:rFonts w:ascii="Arial" w:hAnsi="Arial"/>
+          <w:iCs/>
+          <w:sz w:val="24"/>
+          <w:szCs w:val="14"/>
+          <w:lang w:eastAsia="fr-FR"/>
+        </w:rPr>
+      </w:pPr>
+    </w:p>
+    <w:p>
+      <w:pPr>
+        <w:pStyle w:val="Retraitnormal1"/>
+        <w:numPr>
+          <w:ilvl w:val="0"/>
+          <w:numId w:val="0"/>
+        </w:numPr>
+        <w:ind w:left="360"/>
+        <w:rPr>
+          <w:rFonts w:ascii="Arial" w:hAnsi="Arial"/>
+          <w:iCs/>
+          <w:sz w:val="24"/>
+          <w:szCs w:val="14"/>
+          <w:lang w:eastAsia="fr-FR"/>
+        </w:rPr>
+      </w:pPr>
+    </w:p>
+    <w:p>
+      <w:pPr>
+        <w:pStyle w:val="Retraitnormal1"/>
+        <w:numPr>
+          <w:ilvl w:val="0"/>
+          <w:numId w:val="0"/>
+        </w:numPr>
+        <w:ind w:left="360"/>
+        <w:rPr>
+          <w:rFonts w:ascii="Arial" w:hAnsi="Arial"/>
+          <w:iCs/>
+          <w:sz w:val="24"/>
+          <w:szCs w:val="14"/>
+          <w:lang w:eastAsia="fr-FR"/>
+        </w:rPr>
+      </w:pPr>
+    </w:p>
+    <w:p>
+      <w:pPr>
+        <w:pStyle w:val="Retraitnormal1"/>
+        <w:numPr>
+          <w:ilvl w:val="0"/>
+          <w:numId w:val="0"/>
+        </w:numPr>
+        <w:ind w:left="360"/>
+        <w:rPr>
+          <w:rFonts w:ascii="Arial" w:hAnsi="Arial"/>
+          <w:iCs/>
+          <w:sz w:val="24"/>
+          <w:szCs w:val="14"/>
+          <w:lang w:eastAsia="fr-FR"/>
+        </w:rPr>
+      </w:pPr>
+    </w:p>
+    <w:p>
+      <w:pPr>
+        <w:pStyle w:val="Retraitnormal1"/>
+        <w:numPr>
+          <w:ilvl w:val="0"/>
+          <w:numId w:val="0"/>
+        </w:numPr>
+        <w:ind w:left="360"/>
+        <w:rPr>
+          <w:rFonts w:ascii="Arial" w:hAnsi="Arial"/>
+          <w:iCs/>
+          <w:sz w:val="24"/>
+          <w:szCs w:val="14"/>
+          <w:lang w:eastAsia="fr-FR"/>
+        </w:rPr>
+      </w:pPr>
+    </w:p>
+    <w:p>
+      <w:pPr>
+        <w:pStyle w:val="Retraitnormal1"/>
+        <w:numPr>
+          <w:ilvl w:val="0"/>
+          <w:numId w:val="0"/>
+        </w:numPr>
+        <w:ind w:left="360"/>
+        <w:rPr>
+          <w:rFonts w:ascii="Arial" w:hAnsi="Arial"/>
+          <w:iCs/>
+          <w:sz w:val="24"/>
+          <w:szCs w:val="14"/>
+          <w:lang w:eastAsia="fr-FR"/>
+        </w:rPr>
+      </w:pPr>
+    </w:p>
+    <w:p>
+      <w:pPr>
+        <w:pStyle w:val="Retraitnormal1"/>
+        <w:numPr>
+          <w:ilvl w:val="0"/>
+          <w:numId w:val="0"/>
+        </w:numPr>
+        <w:ind w:left="360"/>
+        <w:rPr>
+          <w:rFonts w:ascii="Arial" w:hAnsi="Arial"/>
+          <w:iCs/>
+          <w:sz w:val="24"/>
+          <w:szCs w:val="14"/>
+          <w:lang w:eastAsia="fr-FR"/>
+        </w:rPr>
+      </w:pPr>
+    </w:p>
+    <w:p>
+      <w:pPr>
+        <w:pStyle w:val="Retraitnormal1"/>
+        <w:numPr>
+          <w:ilvl w:val="0"/>
+          <w:numId w:val="0"/>
+        </w:numPr>
+        <w:ind w:left="360"/>
+        <w:rPr>
+          <w:rFonts w:ascii="Arial" w:hAnsi="Arial"/>
+          <w:iCs/>
+          <w:sz w:val="24"/>
+          <w:szCs w:val="14"/>
+          <w:lang w:eastAsia="fr-FR"/>
+        </w:rPr>
+      </w:pPr>
+    </w:p>
+    <w:p>
+      <w:pPr>
+        <w:pStyle w:val="Retraitnormal1"/>
+        <w:numPr>
+          <w:ilvl w:val="0"/>
+          <w:numId w:val="0"/>
+        </w:numPr>
+        <w:ind w:left="360"/>
+        <w:rPr>
+          <w:rFonts w:ascii="Arial" w:hAnsi="Arial"/>
+          <w:iCs/>
+          <w:sz w:val="24"/>
+          <w:szCs w:val="14"/>
+          <w:lang w:eastAsia="fr-FR"/>
+        </w:rPr>
+      </w:pPr>
+    </w:p>
+    <w:p>
+      <w:pPr>
+        <w:pStyle w:val="Retraitnormal1"/>
+        <w:numPr>
+          <w:ilvl w:val="0"/>
+          <w:numId w:val="0"/>
+        </w:numPr>
+        <w:ind w:left="360"/>
+        <w:rPr>
+          <w:rFonts w:ascii="Arial" w:hAnsi="Arial"/>
+          <w:iCs/>
+          <w:sz w:val="24"/>
+          <w:szCs w:val="14"/>
+          <w:lang w:eastAsia="fr-FR"/>
+        </w:rPr>
+      </w:pPr>
+    </w:p>
+    <w:p>
+      <w:pPr>
+        <w:pStyle w:val="Retraitnormal1"/>
+        <w:numPr>
+          <w:ilvl w:val="0"/>
+          <w:numId w:val="0"/>
+        </w:numPr>
+        <w:ind w:left="360"/>
+        <w:rPr>
+          <w:rFonts w:ascii="Arial" w:hAnsi="Arial"/>
+          <w:iCs/>
+          <w:sz w:val="24"/>
+          <w:szCs w:val="14"/>
+          <w:lang w:eastAsia="fr-FR"/>
+        </w:rPr>
+      </w:pPr>
+    </w:p>
+    <w:p>
+      <w:pPr>
+        <w:pStyle w:val="Titre3"/>
+      </w:pPr>
+      <w:r>
+        <w:lastRenderedPageBreak/>
+        <w:t>Maquettes</w:t>
+      </w:r>
+    </w:p>
+    <w:p>
+      <w:r>
+        <w:t>¨</w:t>
+      </w:r>
+    </w:p>
+    <w:p>
+      <w:pPr>
+        <w:rPr>
+          <w:b/>
+        </w:rPr>
+      </w:pPr>
+      <w:r>
+        <w:rPr>
+          <w:b/>
+          <w:noProof/>
+          <w:lang w:val="fr-CH" w:eastAsia="fr-CH"/>
+        </w:rPr>
+        <w:drawing>
+          <wp:anchor distT="0" distB="0" distL="114300" distR="114300" simplePos="0" relativeHeight="251661312" behindDoc="0" locked="0" layoutInCell="1" allowOverlap="1" wp14:anchorId="02036F11" wp14:editId="5D0BCFC4">
+            <wp:simplePos x="0" y="0"/>
+            <wp:positionH relativeFrom="margin">
+              <wp:align>center</wp:align>
+            </wp:positionH>
+            <wp:positionV relativeFrom="paragraph">
+              <wp:posOffset>291465</wp:posOffset>
+            </wp:positionV>
+            <wp:extent cx="4915624" cy="3495675"/>
+            <wp:effectExtent l="0" t="0" r="0" b="0"/>
+            <wp:wrapTopAndBottom/>
+            <wp:docPr id="3" name="Image 3"/>
+            <wp:cNvGraphicFramePr>
+              <a:graphicFrameLocks xmlns:a="http://schemas.openxmlformats.org/drawingml/2006/main" noChangeAspect="1"/>
+            </wp:cNvGraphicFramePr>
+            <a:graphic xmlns:a="http://schemas.openxmlformats.org/drawingml/2006/main">
+              <a:graphicData uri="http://schemas.openxmlformats.org/drawingml/2006/picture">
+                <pic:pic xmlns:pic="http://schemas.openxmlformats.org/drawingml/2006/picture">
+                  <pic:nvPicPr>
+                    <pic:cNvPr id="3" name="Main Page web.png"/>
+                    <pic:cNvPicPr/>
+                  </pic:nvPicPr>
+                  <pic:blipFill>
+                    <a:blip r:embed="rId10" cstate="print">
+                      <a:extLst>
+                        <a:ext uri="{28A0092B-C50C-407E-A947-70E740481C1C}">
+                          <a14:useLocalDpi xmlns:a14="http://schemas.microsoft.com/office/drawing/2010/main" val="0"/>
+                        </a:ext>
+                      </a:extLst>
+                    </a:blip>
+                    <a:stretch>
+                      <a:fillRect/>
+                    </a:stretch>
+                  </pic:blipFill>
+                  <pic:spPr>
+                    <a:xfrm>
+                      <a:off x="0" y="0"/>
+                      <a:ext cx="4915624" cy="3495675"/>
+                    </a:xfrm>
+                    <a:prstGeom prst="rect">
+                      <a:avLst/>
+                    </a:prstGeom>
+                  </pic:spPr>
+                </pic:pic>
+              </a:graphicData>
+            </a:graphic>
+          </wp:anchor>
+        </w:drawing>
+      </w:r>
+      <w:r>
+        <w:rPr>
+          <w:b/>
+        </w:rPr>
+        <w:t xml:space="preserve">Main Page </w:t>
+      </w:r>
+    </w:p>
+    <w:p/>
+    <w:p/>
+    <w:p>
+      <w:pPr>
+        <w:rPr>
+          <w:b/>
+        </w:rPr>
+      </w:pPr>
+      <w:proofErr w:type="spellStart"/>
+      <w:r>
+        <w:rPr>
+          <w:b/>
+        </w:rPr>
+        <w:t>View</w:t>
+      </w:r>
+      <w:proofErr w:type="spellEnd"/>
+      <w:r>
+        <w:rPr>
+          <w:b/>
+        </w:rPr>
+        <w:t xml:space="preserve"> </w:t>
+      </w:r>
+      <w:proofErr w:type="spellStart"/>
+      <w:r>
+        <w:rPr>
+          <w:b/>
+        </w:rPr>
+        <w:t>Review</w:t>
+      </w:r>
+      <w:proofErr w:type="spellEnd"/>
+      <w:r>
+        <w:rPr>
+          <w:b/>
+        </w:rPr>
+        <w:t xml:space="preserve"> Page </w:t>
+      </w:r>
+    </w:p>
+    <w:p>
+      <w:r>
+        <w:rPr>
+          <w:noProof/>
+          <w:lang w:val="fr-CH" w:eastAsia="fr-CH"/>
+        </w:rPr>
+        <w:drawing>
+          <wp:anchor distT="0" distB="0" distL="114300" distR="114300" simplePos="0" relativeHeight="251660288" behindDoc="0" locked="0" layoutInCell="1" allowOverlap="1" wp14:anchorId="24C66FFE" wp14:editId="0B73EE06">
+            <wp:simplePos x="0" y="0"/>
+            <wp:positionH relativeFrom="margin">
+              <wp:align>center</wp:align>
+            </wp:positionH>
+            <wp:positionV relativeFrom="paragraph">
+              <wp:posOffset>150495</wp:posOffset>
+            </wp:positionV>
+            <wp:extent cx="5048885" cy="3590925"/>
+            <wp:effectExtent l="0" t="0" r="0" b="9525"/>
+            <wp:wrapTopAndBottom/>
+            <wp:docPr id="4" name="Image 4"/>
+            <wp:cNvGraphicFramePr>
+              <a:graphicFrameLocks xmlns:a="http://schemas.openxmlformats.org/drawingml/2006/main" noChangeAspect="1"/>
+            </wp:cNvGraphicFramePr>
+            <a:graphic xmlns:a="http://schemas.openxmlformats.org/drawingml/2006/main">
+              <a:graphicData uri="http://schemas.openxmlformats.org/drawingml/2006/picture">
+                <pic:pic xmlns:pic="http://schemas.openxmlformats.org/drawingml/2006/picture">
+                  <pic:nvPicPr>
+                    <pic:cNvPr id="4" name="View Review.png"/>
+                    <pic:cNvPicPr/>
+                  </pic:nvPicPr>
+                  <pic:blipFill>
+                    <a:blip r:embed="rId11" cstate="print">
+                      <a:extLst>
+                        <a:ext uri="{28A0092B-C50C-407E-A947-70E740481C1C}">
+                          <a14:useLocalDpi xmlns:a14="http://schemas.microsoft.com/office/drawing/2010/main" val="0"/>
+                        </a:ext>
+                      </a:extLst>
+                    </a:blip>
+                    <a:stretch>
+                      <a:fillRect/>
+                    </a:stretch>
+                  </pic:blipFill>
+                  <pic:spPr>
+                    <a:xfrm>
+                      <a:off x="0" y="0"/>
+                      <a:ext cx="5048885" cy="3590925"/>
+                    </a:xfrm>
+                    <a:prstGeom prst="rect">
+                      <a:avLst/>
+                    </a:prstGeom>
+                  </pic:spPr>
+                </pic:pic>
+              </a:graphicData>
+            </a:graphic>
+            <wp14:sizeRelH relativeFrom="margin">
+              <wp14:pctWidth>0</wp14:pctWidth>
+            </wp14:sizeRelH>
+            <wp14:sizeRelV relativeFrom="margin">
+              <wp14:pctHeight>0</wp14:pctHeight>
+            </wp14:sizeRelV>
+          </wp:anchor>
+        </w:drawing>
+      </w:r>
+    </w:p>
+    <w:p>
+      <w:pPr>
+        <w:rPr>
+          <w:b/>
+        </w:rPr>
+      </w:pPr>
+      <w:r>
+        <w:rPr>
+          <w:b/>
+          <w:noProof/>
+          <w:lang w:val="fr-CH" w:eastAsia="fr-CH"/>
+        </w:rPr>
+        <w:lastRenderedPageBreak/>
+        <w:drawing>
+          <wp:anchor distT="0" distB="0" distL="114300" distR="114300" simplePos="0" relativeHeight="251662336" behindDoc="0" locked="0" layoutInCell="1" allowOverlap="1" wp14:anchorId="033910DC" wp14:editId="20C3C7F3">
+            <wp:simplePos x="0" y="0"/>
+            <wp:positionH relativeFrom="margin">
+              <wp:align>center</wp:align>
+            </wp:positionH>
+            <wp:positionV relativeFrom="paragraph">
+              <wp:posOffset>289560</wp:posOffset>
+            </wp:positionV>
+            <wp:extent cx="4888835" cy="3476625"/>
+            <wp:effectExtent l="0" t="0" r="7620" b="0"/>
+            <wp:wrapTopAndBottom/>
+            <wp:docPr id="5" name="Image 5"/>
+            <wp:cNvGraphicFramePr>
+              <a:graphicFrameLocks xmlns:a="http://schemas.openxmlformats.org/drawingml/2006/main" noChangeAspect="1"/>
+            </wp:cNvGraphicFramePr>
+            <a:graphic xmlns:a="http://schemas.openxmlformats.org/drawingml/2006/main">
+              <a:graphicData uri="http://schemas.openxmlformats.org/drawingml/2006/picture">
+                <pic:pic xmlns:pic="http://schemas.openxmlformats.org/drawingml/2006/picture">
+                  <pic:nvPicPr>
+                    <pic:cNvPr id="5" name="Create Review Page web.png"/>
+                    <pic:cNvPicPr/>
+                  </pic:nvPicPr>
+                  <pic:blipFill>
+                    <a:blip r:embed="rId12" cstate="print">
+                      <a:extLst>
+                        <a:ext uri="{28A0092B-C50C-407E-A947-70E740481C1C}">
+                          <a14:useLocalDpi xmlns:a14="http://schemas.microsoft.com/office/drawing/2010/main" val="0"/>
+                        </a:ext>
+                      </a:extLst>
+                    </a:blip>
+                    <a:stretch>
+                      <a:fillRect/>
+                    </a:stretch>
+                  </pic:blipFill>
+                  <pic:spPr>
+                    <a:xfrm>
+                      <a:off x="0" y="0"/>
+                      <a:ext cx="4888835" cy="3476625"/>
+                    </a:xfrm>
+                    <a:prstGeom prst="rect">
+                      <a:avLst/>
+                    </a:prstGeom>
+                  </pic:spPr>
+                </pic:pic>
+              </a:graphicData>
+            </a:graphic>
+          </wp:anchor>
+        </w:drawing>
+      </w:r>
+      <w:proofErr w:type="spellStart"/>
+      <w:r>
+        <w:rPr>
+          <w:b/>
+        </w:rPr>
+        <w:t>Create</w:t>
+      </w:r>
+      <w:proofErr w:type="spellEnd"/>
+      <w:r>
+        <w:rPr>
+          <w:b/>
+        </w:rPr>
+        <w:t xml:space="preserve"> </w:t>
+      </w:r>
+      <w:proofErr w:type="spellStart"/>
+      <w:r>
+        <w:rPr>
+          <w:b/>
+        </w:rPr>
+        <w:t>Review</w:t>
+      </w:r>
+      <w:proofErr w:type="spellEnd"/>
+      <w:r>
+        <w:rPr>
+          <w:b/>
+        </w:rPr>
+        <w:t xml:space="preserve"> Page</w:t>
+      </w:r>
+    </w:p>
+    <w:p>
+      <w:pPr>
+        <w:rPr>
+          <w:b/>
+        </w:rPr>
+      </w:pPr>
+    </w:p>
+    <w:p/>
+    <w:p/>
+    <w:p>
+      <w:pPr>
+        <w:pStyle w:val="Retraitnormal1"/>
+        <w:numPr>
+          <w:ilvl w:val="0"/>
+          <w:numId w:val="0"/>
+        </w:numPr>
+        <w:ind w:left="360"/>
+        <w:rPr>
+          <w:rFonts w:ascii="Arial" w:hAnsi="Arial"/>
+          <w:i/>
+          <w:iCs/>
+          <w:sz w:val="24"/>
+          <w:szCs w:val="14"/>
+          <w:lang w:eastAsia="fr-FR"/>
+        </w:rPr>
+      </w:pPr>
+      <w:r>
+        <w:rPr>
+          <w:rFonts w:ascii="Arial" w:hAnsi="Arial"/>
+          <w:i/>
+          <w:iCs/>
+          <w:sz w:val="24"/>
+          <w:szCs w:val="14"/>
+          <w:lang w:eastAsia="fr-FR"/>
+        </w:rPr>
+        <w:t>Le concept</w:t>
+      </w:r>
+      <w:r>
+        <w:rPr>
+          <w:rFonts w:ascii="Arial" w:hAnsi="Arial"/>
+          <w:i/>
+          <w:iCs/>
+          <w:sz w:val="24"/>
+          <w:szCs w:val="14"/>
+          <w:lang w:eastAsia="fr-FR"/>
+        </w:rPr>
+        <w:t xml:space="preserve"> complet avec toutes ses </w:t>
+      </w:r>
+      <w:r>
+        <w:rPr>
+          <w:rFonts w:ascii="Arial" w:hAnsi="Arial"/>
+          <w:i/>
+          <w:iCs/>
+          <w:sz w:val="24"/>
+          <w:szCs w:val="14"/>
+          <w:lang w:eastAsia="fr-FR"/>
+        </w:rPr>
+        <w:t>annexes :</w:t>
+      </w:r>
+    </w:p>
+    <w:p>
+      <w:pPr>
+        <w:pStyle w:val="Retraitnormal1"/>
+        <w:numPr>
+          <w:ilvl w:val="0"/>
+          <w:numId w:val="0"/>
+        </w:numPr>
+        <w:ind w:left="360"/>
+        <w:rPr>
+          <w:rFonts w:ascii="Arial" w:hAnsi="Arial"/>
+          <w:i/>
+          <w:iCs/>
+          <w:sz w:val="24"/>
+          <w:szCs w:val="14"/>
+          <w:lang w:eastAsia="fr-FR"/>
+        </w:rPr>
+      </w:pPr>
+    </w:p>
+    <w:p>
+      <w:pPr>
+        <w:pStyle w:val="Retraitnormal1"/>
+        <w:numPr>
+          <w:ilvl w:val="0"/>
+          <w:numId w:val="0"/>
+        </w:numPr>
+        <w:ind w:left="360"/>
+        <w:rPr>
+          <w:rFonts w:ascii="Arial" w:hAnsi="Arial"/>
+          <w:i/>
+          <w:iCs/>
+          <w:sz w:val="24"/>
+          <w:szCs w:val="14"/>
+          <w:lang w:eastAsia="fr-FR"/>
+        </w:rPr>
+      </w:pPr>
       <w:r>
         <w:rPr>
           <w:rFonts w:ascii="Arial" w:hAnsi="Arial"/>
@@ -3093,8 +3841,8 @@
           <w:iCs/>
         </w:rPr>
       </w:pPr>
-      <w:bookmarkStart w:id="7" w:name="_Toc71691012"/>
-      <w:bookmarkStart w:id="8" w:name="_Toc499021838"/>
+      <w:bookmarkStart w:id="6" w:name="_Toc71691012"/>
+      <w:bookmarkStart w:id="7" w:name="_Toc499021838"/>
       <w:r>
         <w:rPr>
           <w:i w:val="0"/>
@@ -3102,15 +3850,15 @@
         </w:rPr>
         <w:t>Stratégie de test</w:t>
       </w:r>
+      <w:bookmarkEnd w:id="6"/>
       <w:bookmarkEnd w:id="7"/>
-      <w:bookmarkEnd w:id="8"/>
     </w:p>
     <w:p/>
     <w:p>
       <w:r>
         <w:t xml:space="preserve">La stratégie de test sera effectuer sur </w:t>
       </w:r>
-      <w:hyperlink r:id="rId8" w:anchor="/feature" w:history="1">
+      <w:hyperlink r:id="rId13" w:anchor="/feature" w:history="1">
         <w:proofErr w:type="spellStart"/>
         <w:r>
           <w:rPr>
@@ -3460,13 +4208,14 @@
           <w:iCs/>
         </w:rPr>
       </w:pPr>
-      <w:bookmarkStart w:id="9" w:name="_Toc25553310"/>
-      <w:bookmarkStart w:id="10" w:name="_Toc71691015"/>
-      <w:bookmarkStart w:id="11" w:name="_Toc499021839"/>
+      <w:bookmarkStart w:id="8" w:name="_Toc25553310"/>
+      <w:bookmarkStart w:id="9" w:name="_Toc71691015"/>
+      <w:bookmarkStart w:id="10" w:name="_Toc499021839"/>
       <w:r>
         <w:rPr>
           <w:rFonts w:cs="Arial"/>
         </w:rPr>
+        <w:lastRenderedPageBreak/>
         <w:t>R</w:t>
       </w:r>
       <w:r>
@@ -3475,9 +4224,9 @@
         </w:rPr>
         <w:t>isques techniques</w:t>
       </w:r>
+      <w:bookmarkEnd w:id="8"/>
       <w:bookmarkEnd w:id="9"/>
       <w:bookmarkEnd w:id="10"/>
-      <w:bookmarkEnd w:id="11"/>
     </w:p>
     <w:p>
       <w:pPr>
@@ -3571,25 +4320,29 @@
         </w:rPr>
         <w:t xml:space="preserve">Un des risques techniques est le manque éventuel de compétence parce que </w:t>
       </w:r>
-      <w:proofErr w:type="spellStart"/>
-      <w:proofErr w:type="gramStart"/>
       <w:r>
         <w:rPr>
           <w:rFonts w:ascii="Arial" w:hAnsi="Arial" w:cs="Arial"/>
           <w:iCs/>
           <w:sz w:val="24"/>
         </w:rPr>
-        <w:t>ca</w:t>
-      </w:r>
-      <w:proofErr w:type="spellEnd"/>
-      <w:proofErr w:type="gramEnd"/>
+        <w:t>ça</w:t>
+      </w:r>
       <w:r>
         <w:rPr>
           <w:rFonts w:ascii="Arial" w:hAnsi="Arial" w:cs="Arial"/>
           <w:iCs/>
           <w:sz w:val="24"/>
         </w:rPr>
-        <w:t xml:space="preserve"> fais plus d’un an que je n’ai pas coder de site web.</w:t>
+        <w:t xml:space="preserve"> fais plus d’un an qu</w:t>
+      </w:r>
+      <w:r>
+        <w:rPr>
+          <w:rFonts w:ascii="Arial" w:hAnsi="Arial" w:cs="Arial"/>
+          <w:iCs/>
+          <w:sz w:val="24"/>
+        </w:rPr>
+        <w:t>e je n’ai pas coder de site web. Je vais donc devoir me familiariser à nouveau avec l’environnement et le langage</w:t>
       </w:r>
     </w:p>
     <w:p>
@@ -3619,7 +4372,6 @@
         <w:rPr>
           <w:rFonts w:cs="Arial"/>
         </w:rPr>
-        <w:lastRenderedPageBreak/>
         <w:t>Décrire aussi quelles solutions ont été appliquées pour réduire les risques (priorités, formation, actions, …)</w:t>
       </w:r>
       <w:r>
@@ -3677,7 +4429,7 @@
           <w:iCs/>
         </w:rPr>
       </w:pPr>
-      <w:bookmarkStart w:id="12" w:name="_Toc499021840"/>
+      <w:bookmarkStart w:id="11" w:name="_Toc499021840"/>
       <w:r>
         <w:rPr>
           <w:i w:val="0"/>
@@ -3685,7 +4437,227 @@
         </w:rPr>
         <w:t>Planification</w:t>
       </w:r>
+      <w:bookmarkEnd w:id="11"/>
+    </w:p>
+    <w:p>
+      <w:bookmarkStart w:id="12" w:name="_GoBack"/>
       <w:bookmarkEnd w:id="12"/>
+    </w:p>
+    <w:p>
+      <w:r>
+        <w:t xml:space="preserve">La planification sera faite sur </w:t>
+      </w:r>
+      <w:proofErr w:type="spellStart"/>
+      <w:r>
+        <w:t>Ice</w:t>
+      </w:r>
+      <w:proofErr w:type="spellEnd"/>
+      <w:r>
+        <w:t xml:space="preserve"> </w:t>
+      </w:r>
+      <w:proofErr w:type="spellStart"/>
+      <w:r>
+        <w:t>Scrum</w:t>
+      </w:r>
+      <w:proofErr w:type="spellEnd"/>
+      <w:r>
+        <w:t xml:space="preserve"> en utilisant la méthode agile.</w:t>
+      </w:r>
+    </w:p>
+    <w:p>
+      <w:r>
+        <w:t>Elle sera découpée en plusieurs sprint.</w:t>
+      </w:r>
+    </w:p>
+    <w:p/>
+    <w:p>
+      <w:pPr>
+        <w:pStyle w:val="Paragraphedeliste"/>
+        <w:numPr>
+          <w:ilvl w:val="0"/>
+          <w:numId w:val="17"/>
+        </w:numPr>
+      </w:pPr>
+      <w:r>
+        <w:t>Sprint 1</w:t>
+      </w:r>
+    </w:p>
+    <w:p>
+      <w:pPr>
+        <w:pStyle w:val="Paragraphedeliste"/>
+        <w:numPr>
+          <w:ilvl w:val="1"/>
+          <w:numId w:val="17"/>
+        </w:numPr>
+      </w:pPr>
+      <w:r>
+        <w:t>Mise en place de l’</w:t>
+      </w:r>
+      <w:proofErr w:type="spellStart"/>
+      <w:r>
+        <w:t>environement</w:t>
+      </w:r>
+      <w:proofErr w:type="spellEnd"/>
+      <w:r>
+        <w:t xml:space="preserve"> </w:t>
+      </w:r>
+    </w:p>
+    <w:p>
+      <w:pPr>
+        <w:pStyle w:val="Paragraphedeliste"/>
+        <w:numPr>
+          <w:ilvl w:val="2"/>
+          <w:numId w:val="17"/>
+        </w:numPr>
+      </w:pPr>
+      <w:proofErr w:type="spellStart"/>
+      <w:r>
+        <w:t>PhpStorm</w:t>
+      </w:r>
+      <w:proofErr w:type="spellEnd"/>
+    </w:p>
+    <w:p>
+      <w:pPr>
+        <w:pStyle w:val="Paragraphedeliste"/>
+        <w:numPr>
+          <w:ilvl w:val="2"/>
+          <w:numId w:val="17"/>
+        </w:numPr>
+      </w:pPr>
+      <w:r>
+        <w:t xml:space="preserve">MySQL </w:t>
+      </w:r>
+      <w:proofErr w:type="spellStart"/>
+      <w:r>
+        <w:t>Workbench</w:t>
+      </w:r>
+      <w:proofErr w:type="spellEnd"/>
+    </w:p>
+    <w:p>
+      <w:pPr>
+        <w:pStyle w:val="Paragraphedeliste"/>
+        <w:numPr>
+          <w:ilvl w:val="1"/>
+          <w:numId w:val="17"/>
+        </w:numPr>
+      </w:pPr>
+      <w:r>
+        <w:t>Documentation</w:t>
+      </w:r>
+    </w:p>
+    <w:p>
+      <w:pPr>
+        <w:pStyle w:val="Paragraphedeliste"/>
+        <w:numPr>
+          <w:ilvl w:val="1"/>
+          <w:numId w:val="17"/>
+        </w:numPr>
+      </w:pPr>
+      <w:r>
+        <w:t>Base de donnée</w:t>
+      </w:r>
+    </w:p>
+    <w:p>
+      <w:pPr>
+        <w:pStyle w:val="Paragraphedeliste"/>
+        <w:numPr>
+          <w:ilvl w:val="2"/>
+          <w:numId w:val="17"/>
+        </w:numPr>
+      </w:pPr>
+      <w:r>
+        <w:t>MCD</w:t>
+      </w:r>
+    </w:p>
+    <w:p>
+      <w:pPr>
+        <w:pStyle w:val="Paragraphedeliste"/>
+        <w:numPr>
+          <w:ilvl w:val="2"/>
+          <w:numId w:val="17"/>
+        </w:numPr>
+      </w:pPr>
+      <w:r>
+        <w:t>MLD</w:t>
+      </w:r>
+    </w:p>
+    <w:p>
+      <w:pPr>
+        <w:pStyle w:val="Paragraphedeliste"/>
+        <w:numPr>
+          <w:ilvl w:val="0"/>
+          <w:numId w:val="17"/>
+        </w:numPr>
+      </w:pPr>
+      <w:r>
+        <w:t>Sprint 2</w:t>
+      </w:r>
+    </w:p>
+    <w:p>
+      <w:pPr>
+        <w:pStyle w:val="Paragraphedeliste"/>
+        <w:numPr>
+          <w:ilvl w:val="1"/>
+          <w:numId w:val="17"/>
+        </w:numPr>
+      </w:pPr>
+      <w:r>
+        <w:t>Développement</w:t>
+      </w:r>
+    </w:p>
+    <w:p>
+      <w:pPr>
+        <w:pStyle w:val="Paragraphedeliste"/>
+        <w:numPr>
+          <w:ilvl w:val="2"/>
+          <w:numId w:val="17"/>
+        </w:numPr>
+      </w:pPr>
+      <w:r>
+        <w:t>Main Page</w:t>
+      </w:r>
+    </w:p>
+    <w:p>
+      <w:pPr>
+        <w:pStyle w:val="Paragraphedeliste"/>
+        <w:numPr>
+          <w:ilvl w:val="2"/>
+          <w:numId w:val="17"/>
+        </w:numPr>
+      </w:pPr>
+      <w:proofErr w:type="spellStart"/>
+      <w:r>
+        <w:t>Review</w:t>
+      </w:r>
+      <w:proofErr w:type="spellEnd"/>
+      <w:r>
+        <w:t xml:space="preserve"> Page</w:t>
+      </w:r>
+    </w:p>
+    <w:p>
+      <w:pPr>
+        <w:pStyle w:val="Paragraphedeliste"/>
+        <w:numPr>
+          <w:ilvl w:val="2"/>
+          <w:numId w:val="17"/>
+        </w:numPr>
+      </w:pPr>
+      <w:proofErr w:type="spellStart"/>
+      <w:r>
+        <w:t>Create</w:t>
+      </w:r>
+      <w:proofErr w:type="spellEnd"/>
+      <w:r>
+        <w:t xml:space="preserve"> </w:t>
+      </w:r>
+      <w:proofErr w:type="spellStart"/>
+      <w:r>
+        <w:t>Review</w:t>
+      </w:r>
+      <w:proofErr w:type="spellEnd"/>
+      <w:r>
+        <w:t xml:space="preserve"> Page </w:t>
+      </w:r>
     </w:p>
     <w:p/>
     <w:p>
@@ -4548,7 +5520,7 @@
         </w:rPr>
         <w:t xml:space="preserve">Les maquettes sont réaliser sur </w:t>
       </w:r>
-      <w:hyperlink r:id="rId9" w:history="1">
+      <w:hyperlink r:id="rId14" w:history="1">
         <w:proofErr w:type="spellStart"/>
         <w:r>
           <w:rPr>
@@ -4622,7 +5594,6 @@
       <w:bookmarkStart w:id="16" w:name="_Toc71703259"/>
       <w:bookmarkStart w:id="17" w:name="_Toc499021842"/>
       <w:r>
-        <w:lastRenderedPageBreak/>
         <w:t>R</w:t>
       </w:r>
       <w:bookmarkEnd w:id="16"/>
@@ -4933,6 +5904,7 @@
           <w:i w:val="0"/>
           <w:iCs/>
         </w:rPr>
+        <w:lastRenderedPageBreak/>
         <w:t>Description des test</w:t>
       </w:r>
       <w:bookmarkEnd w:id="22"/>
@@ -5887,8 +6859,8 @@
       </w:pPr>
     </w:p>
     <w:sectPr>
-      <w:headerReference w:type="default" r:id="rId10"/>
-      <w:footerReference w:type="default" r:id="rId11"/>
+      <w:headerReference w:type="default" r:id="rId15"/>
+      <w:footerReference w:type="default" r:id="rId16"/>
       <w:pgSz w:w="11906" w:h="16838" w:code="9"/>
       <w:pgMar w:top="1418" w:right="1418" w:bottom="1418" w:left="1418" w:header="720" w:footer="720" w:gutter="0"/>
       <w:cols w:space="720"/>
@@ -7372,6 +8344,232 @@
     </w:lvl>
   </w:abstractNum>
   <w:abstractNum w:abstractNumId="10" w15:restartNumberingAfterBreak="0">
+    <w:nsid w:val="68AC6636"/>
+    <w:multiLevelType w:val="hybridMultilevel"/>
+    <w:tmpl w:val="CC5EB802"/>
+    <w:lvl w:ilvl="0" w:tplc="100C0001">
+      <w:start w:val="1"/>
+      <w:numFmt w:val="bullet"/>
+      <w:lvlText w:val=""/>
+      <w:lvlJc w:val="left"/>
+      <w:pPr>
+        <w:ind w:left="720" w:hanging="360"/>
+      </w:pPr>
+      <w:rPr>
+        <w:rFonts w:ascii="Symbol" w:hAnsi="Symbol" w:hint="default"/>
+      </w:rPr>
+    </w:lvl>
+    <w:lvl w:ilvl="1" w:tplc="100C0003">
+      <w:start w:val="1"/>
+      <w:numFmt w:val="bullet"/>
+      <w:lvlText w:val="o"/>
+      <w:lvlJc w:val="left"/>
+      <w:pPr>
+        <w:ind w:left="1440" w:hanging="360"/>
+      </w:pPr>
+      <w:rPr>
+        <w:rFonts w:ascii="Courier New" w:hAnsi="Courier New" w:cs="Courier New" w:hint="default"/>
+      </w:rPr>
+    </w:lvl>
+    <w:lvl w:ilvl="2" w:tplc="100C0005">
+      <w:start w:val="1"/>
+      <w:numFmt w:val="bullet"/>
+      <w:lvlText w:val=""/>
+      <w:lvlJc w:val="left"/>
+      <w:pPr>
+        <w:ind w:left="2160" w:hanging="360"/>
+      </w:pPr>
+      <w:rPr>
+        <w:rFonts w:ascii="Wingdings" w:hAnsi="Wingdings" w:hint="default"/>
+      </w:rPr>
+    </w:lvl>
+    <w:lvl w:ilvl="3" w:tplc="100C0001" w:tentative="1">
+      <w:start w:val="1"/>
+      <w:numFmt w:val="bullet"/>
+      <w:lvlText w:val=""/>
+      <w:lvlJc w:val="left"/>
+      <w:pPr>
+        <w:ind w:left="2880" w:hanging="360"/>
+      </w:pPr>
+      <w:rPr>
+        <w:rFonts w:ascii="Symbol" w:hAnsi="Symbol" w:hint="default"/>
+      </w:rPr>
+    </w:lvl>
+    <w:lvl w:ilvl="4" w:tplc="100C0003" w:tentative="1">
+      <w:start w:val="1"/>
+      <w:numFmt w:val="bullet"/>
+      <w:lvlText w:val="o"/>
+      <w:lvlJc w:val="left"/>
+      <w:pPr>
+        <w:ind w:left="3600" w:hanging="360"/>
+      </w:pPr>
+      <w:rPr>
+        <w:rFonts w:ascii="Courier New" w:hAnsi="Courier New" w:cs="Courier New" w:hint="default"/>
+      </w:rPr>
+    </w:lvl>
+    <w:lvl w:ilvl="5" w:tplc="100C0005" w:tentative="1">
+      <w:start w:val="1"/>
+      <w:numFmt w:val="bullet"/>
+      <w:lvlText w:val=""/>
+      <w:lvlJc w:val="left"/>
+      <w:pPr>
+        <w:ind w:left="4320" w:hanging="360"/>
+      </w:pPr>
+      <w:rPr>
+        <w:rFonts w:ascii="Wingdings" w:hAnsi="Wingdings" w:hint="default"/>
+      </w:rPr>
+    </w:lvl>
+    <w:lvl w:ilvl="6" w:tplc="100C0001" w:tentative="1">
+      <w:start w:val="1"/>
+      <w:numFmt w:val="bullet"/>
+      <w:lvlText w:val=""/>
+      <w:lvlJc w:val="left"/>
+      <w:pPr>
+        <w:ind w:left="5040" w:hanging="360"/>
+      </w:pPr>
+      <w:rPr>
+        <w:rFonts w:ascii="Symbol" w:hAnsi="Symbol" w:hint="default"/>
+      </w:rPr>
+    </w:lvl>
+    <w:lvl w:ilvl="7" w:tplc="100C0003" w:tentative="1">
+      <w:start w:val="1"/>
+      <w:numFmt w:val="bullet"/>
+      <w:lvlText w:val="o"/>
+      <w:lvlJc w:val="left"/>
+      <w:pPr>
+        <w:ind w:left="5760" w:hanging="360"/>
+      </w:pPr>
+      <w:rPr>
+        <w:rFonts w:ascii="Courier New" w:hAnsi="Courier New" w:cs="Courier New" w:hint="default"/>
+      </w:rPr>
+    </w:lvl>
+    <w:lvl w:ilvl="8" w:tplc="100C0005" w:tentative="1">
+      <w:start w:val="1"/>
+      <w:numFmt w:val="bullet"/>
+      <w:lvlText w:val=""/>
+      <w:lvlJc w:val="left"/>
+      <w:pPr>
+        <w:ind w:left="6480" w:hanging="360"/>
+      </w:pPr>
+      <w:rPr>
+        <w:rFonts w:ascii="Wingdings" w:hAnsi="Wingdings" w:hint="default"/>
+      </w:rPr>
+    </w:lvl>
+  </w:abstractNum>
+  <w:abstractNum w:abstractNumId="11" w15:restartNumberingAfterBreak="0">
+    <w:nsid w:val="6F030F97"/>
+    <w:multiLevelType w:val="hybridMultilevel"/>
+    <w:tmpl w:val="7118281A"/>
+    <w:lvl w:ilvl="0" w:tplc="100C0001">
+      <w:start w:val="1"/>
+      <w:numFmt w:val="bullet"/>
+      <w:lvlText w:val=""/>
+      <w:lvlJc w:val="left"/>
+      <w:pPr>
+        <w:ind w:left="720" w:hanging="360"/>
+      </w:pPr>
+      <w:rPr>
+        <w:rFonts w:ascii="Symbol" w:hAnsi="Symbol" w:hint="default"/>
+      </w:rPr>
+    </w:lvl>
+    <w:lvl w:ilvl="1" w:tplc="100C0003" w:tentative="1">
+      <w:start w:val="1"/>
+      <w:numFmt w:val="bullet"/>
+      <w:lvlText w:val="o"/>
+      <w:lvlJc w:val="left"/>
+      <w:pPr>
+        <w:ind w:left="1440" w:hanging="360"/>
+      </w:pPr>
+      <w:rPr>
+        <w:rFonts w:ascii="Courier New" w:hAnsi="Courier New" w:cs="Courier New" w:hint="default"/>
+      </w:rPr>
+    </w:lvl>
+    <w:lvl w:ilvl="2" w:tplc="100C0005" w:tentative="1">
+      <w:start w:val="1"/>
+      <w:numFmt w:val="bullet"/>
+      <w:lvlText w:val=""/>
+      <w:lvlJc w:val="left"/>
+      <w:pPr>
+        <w:ind w:left="2160" w:hanging="360"/>
+      </w:pPr>
+      <w:rPr>
+        <w:rFonts w:ascii="Wingdings" w:hAnsi="Wingdings" w:hint="default"/>
+      </w:rPr>
+    </w:lvl>
+    <w:lvl w:ilvl="3" w:tplc="100C0001" w:tentative="1">
+      <w:start w:val="1"/>
+      <w:numFmt w:val="bullet"/>
+      <w:lvlText w:val=""/>
+      <w:lvlJc w:val="left"/>
+      <w:pPr>
+        <w:ind w:left="2880" w:hanging="360"/>
+      </w:pPr>
+      <w:rPr>
+        <w:rFonts w:ascii="Symbol" w:hAnsi="Symbol" w:hint="default"/>
+      </w:rPr>
+    </w:lvl>
+    <w:lvl w:ilvl="4" w:tplc="100C0003" w:tentative="1">
+      <w:start w:val="1"/>
+      <w:numFmt w:val="bullet"/>
+      <w:lvlText w:val="o"/>
+      <w:lvlJc w:val="left"/>
+      <w:pPr>
+        <w:ind w:left="3600" w:hanging="360"/>
+      </w:pPr>
+      <w:rPr>
+        <w:rFonts w:ascii="Courier New" w:hAnsi="Courier New" w:cs="Courier New" w:hint="default"/>
+      </w:rPr>
+    </w:lvl>
+    <w:lvl w:ilvl="5" w:tplc="100C0005" w:tentative="1">
+      <w:start w:val="1"/>
+      <w:numFmt w:val="bullet"/>
+      <w:lvlText w:val=""/>
+      <w:lvlJc w:val="left"/>
+      <w:pPr>
+        <w:ind w:left="4320" w:hanging="360"/>
+      </w:pPr>
+      <w:rPr>
+        <w:rFonts w:ascii="Wingdings" w:hAnsi="Wingdings" w:hint="default"/>
+      </w:rPr>
+    </w:lvl>
+    <w:lvl w:ilvl="6" w:tplc="100C0001" w:tentative="1">
+      <w:start w:val="1"/>
+      <w:numFmt w:val="bullet"/>
+      <w:lvlText w:val=""/>
+      <w:lvlJc w:val="left"/>
+      <w:pPr>
+        <w:ind w:left="5040" w:hanging="360"/>
+      </w:pPr>
+      <w:rPr>
+        <w:rFonts w:ascii="Symbol" w:hAnsi="Symbol" w:hint="default"/>
+      </w:rPr>
+    </w:lvl>
+    <w:lvl w:ilvl="7" w:tplc="100C0003" w:tentative="1">
+      <w:start w:val="1"/>
+      <w:numFmt w:val="bullet"/>
+      <w:lvlText w:val="o"/>
+      <w:lvlJc w:val="left"/>
+      <w:pPr>
+        <w:ind w:left="5760" w:hanging="360"/>
+      </w:pPr>
+      <w:rPr>
+        <w:rFonts w:ascii="Courier New" w:hAnsi="Courier New" w:cs="Courier New" w:hint="default"/>
+      </w:rPr>
+    </w:lvl>
+    <w:lvl w:ilvl="8" w:tplc="100C0005" w:tentative="1">
+      <w:start w:val="1"/>
+      <w:numFmt w:val="bullet"/>
+      <w:lvlText w:val=""/>
+      <w:lvlJc w:val="left"/>
+      <w:pPr>
+        <w:ind w:left="6480" w:hanging="360"/>
+      </w:pPr>
+      <w:rPr>
+        <w:rFonts w:ascii="Wingdings" w:hAnsi="Wingdings" w:hint="default"/>
+      </w:rPr>
+    </w:lvl>
+  </w:abstractNum>
+  <w:abstractNum w:abstractNumId="12" w15:restartNumberingAfterBreak="0">
     <w:nsid w:val="71E06583"/>
     <w:multiLevelType w:val="hybridMultilevel"/>
     <w:tmpl w:val="26C81FCE"/>
@@ -7511,7 +8709,7 @@
       </w:rPr>
     </w:lvl>
   </w:abstractNum>
-  <w:abstractNum w:abstractNumId="11" w15:restartNumberingAfterBreak="0">
+  <w:abstractNum w:abstractNumId="13" w15:restartNumberingAfterBreak="0">
     <w:nsid w:val="74DB397F"/>
     <w:multiLevelType w:val="hybridMultilevel"/>
     <w:tmpl w:val="DDCA3F1C"/>
@@ -7624,7 +8822,7 @@
       </w:rPr>
     </w:lvl>
   </w:abstractNum>
-  <w:abstractNum w:abstractNumId="12" w15:restartNumberingAfterBreak="0">
+  <w:abstractNum w:abstractNumId="14" w15:restartNumberingAfterBreak="0">
     <w:nsid w:val="75A3529B"/>
     <w:multiLevelType w:val="hybridMultilevel"/>
     <w:tmpl w:val="819EEA64"/>
@@ -7764,7 +8962,7 @@
       </w:rPr>
     </w:lvl>
   </w:abstractNum>
-  <w:abstractNum w:abstractNumId="13" w15:restartNumberingAfterBreak="0">
+  <w:abstractNum w:abstractNumId="15" w15:restartNumberingAfterBreak="0">
     <w:nsid w:val="7B193736"/>
     <w:multiLevelType w:val="multilevel"/>
     <w:tmpl w:val="3E0A631E"/>
@@ -7886,7 +9084,7 @@
       </w:pPr>
     </w:lvl>
   </w:abstractNum>
-  <w:abstractNum w:abstractNumId="14" w15:restartNumberingAfterBreak="0">
+  <w:abstractNum w:abstractNumId="16" w15:restartNumberingAfterBreak="0">
     <w:nsid w:val="7DD245F2"/>
     <w:multiLevelType w:val="hybridMultilevel"/>
     <w:tmpl w:val="3100450C"/>
@@ -8027,7 +9225,7 @@
     </w:lvl>
   </w:abstractNum>
   <w:num w:numId="1">
-    <w:abstractNumId w:val="13"/>
+    <w:abstractNumId w:val="15"/>
   </w:num>
   <w:num w:numId="2">
     <w:abstractNumId w:val="0"/>
@@ -8036,7 +9234,7 @@
     <w:abstractNumId w:val="2"/>
   </w:num>
   <w:num w:numId="4">
-    <w:abstractNumId w:val="12"/>
+    <w:abstractNumId w:val="14"/>
   </w:num>
   <w:num w:numId="5">
     <w:abstractNumId w:val="7"/>
@@ -8048,7 +9246,7 @@
     <w:abstractNumId w:val="9"/>
   </w:num>
   <w:num w:numId="8">
-    <w:abstractNumId w:val="14"/>
+    <w:abstractNumId w:val="16"/>
   </w:num>
   <w:num w:numId="9">
     <w:abstractNumId w:val="1"/>
@@ -8063,13 +9261,19 @@
     <w:abstractNumId w:val="5"/>
   </w:num>
   <w:num w:numId="13">
-    <w:abstractNumId w:val="10"/>
+    <w:abstractNumId w:val="12"/>
   </w:num>
   <w:num w:numId="14">
     <w:abstractNumId w:val="8"/>
   </w:num>
   <w:num w:numId="15">
+    <w:abstractNumId w:val="13"/>
+  </w:num>
+  <w:num w:numId="16">
     <w:abstractNumId w:val="11"/>
+  </w:num>
+  <w:num w:numId="17">
+    <w:abstractNumId w:val="10"/>
   </w:num>
   <w:numIdMacAtCleanup w:val="13"/>
 </w:numbering>

</xml_diff>